<commit_message>
added fix to close all forms.
</commit_message>
<xml_diff>
--- a/apchi emku.docx
+++ b/apchi emku.docx
@@ -473,7 +473,17 @@
       </w:sdtContent>
     </w:sdt>
     <w:p>
-      <w:r>
+      <w:pPr>
+        <w:rPr>
+          <w:b/>
+          <w:i/>
+        </w:rPr>
+      </w:pPr>
+      <w:r>
+        <w:rPr>
+          <w:b/>
+          <w:i/>
+        </w:rPr>
         <w:lastRenderedPageBreak/>
         <w:t>Первый день.</w:t>
       </w:r>
@@ -2559,8 +2569,6 @@
           </wp:inline>
         </w:drawing>
       </w:r>
-      <w:bookmarkStart w:id="0" w:name="_GoBack"/>
-      <w:bookmarkEnd w:id="0"/>
     </w:p>
     <w:p>
       <w:r>
@@ -2630,6 +2638,402 @@
                   </pic:nvPicPr>
                   <pic:blipFill>
                     <a:blip r:embed="rId32"/>
+                    <a:stretch>
+                      <a:fillRect/>
+                    </a:stretch>
+                  </pic:blipFill>
+                  <pic:spPr>
+                    <a:xfrm>
+                      <a:off x="0" y="0"/>
+                      <a:ext cx="5940425" cy="3341370"/>
+                    </a:xfrm>
+                    <a:prstGeom prst="rect">
+                      <a:avLst/>
+                    </a:prstGeom>
+                  </pic:spPr>
+                </pic:pic>
+              </a:graphicData>
+            </a:graphic>
+          </wp:inline>
+        </w:drawing>
+      </w:r>
+      <w:r>
+        <w:rPr>
+          <w:noProof/>
+          <w:lang w:eastAsia="ru-RU"/>
+        </w:rPr>
+        <w:br/>
+      </w:r>
+      <w:r>
+        <w:rPr>
+          <w:b/>
+          <w:i/>
+          <w:noProof/>
+          <w:lang w:eastAsia="ru-RU"/>
+        </w:rPr>
+        <w:br/>
+      </w:r>
+      <w:r>
+        <w:rPr>
+          <w:b/>
+          <w:i/>
+          <w:noProof/>
+          <w:lang w:eastAsia="ru-RU"/>
+        </w:rPr>
+        <w:br/>
+      </w:r>
+      <w:r>
+        <w:rPr>
+          <w:b/>
+          <w:i/>
+          <w:noProof/>
+          <w:lang w:eastAsia="ru-RU"/>
+        </w:rPr>
+        <w:br/>
+      </w:r>
+      <w:r>
+        <w:rPr>
+          <w:b/>
+          <w:i/>
+          <w:noProof/>
+          <w:lang w:eastAsia="ru-RU"/>
+        </w:rPr>
+        <w:br/>
+      </w:r>
+      <w:r>
+        <w:rPr>
+          <w:b/>
+          <w:i/>
+          <w:noProof/>
+          <w:lang w:eastAsia="ru-RU"/>
+        </w:rPr>
+        <w:br/>
+      </w:r>
+      <w:r>
+        <w:rPr>
+          <w:b/>
+          <w:i/>
+          <w:noProof/>
+          <w:lang w:eastAsia="ru-RU"/>
+        </w:rPr>
+        <w:br/>
+      </w:r>
+      <w:r>
+        <w:rPr>
+          <w:b/>
+          <w:i/>
+          <w:noProof/>
+          <w:lang w:eastAsia="ru-RU"/>
+        </w:rPr>
+        <w:br/>
+      </w:r>
+      <w:r>
+        <w:rPr>
+          <w:b/>
+          <w:i/>
+          <w:noProof/>
+          <w:lang w:eastAsia="ru-RU"/>
+        </w:rPr>
+        <w:br/>
+      </w:r>
+      <w:r>
+        <w:rPr>
+          <w:b/>
+          <w:i/>
+          <w:noProof/>
+          <w:lang w:eastAsia="ru-RU"/>
+        </w:rPr>
+        <w:br/>
+      </w:r>
+      <w:r>
+        <w:rPr>
+          <w:b/>
+          <w:i/>
+          <w:noProof/>
+          <w:lang w:eastAsia="ru-RU"/>
+        </w:rPr>
+        <w:br/>
+      </w:r>
+      <w:r>
+        <w:rPr>
+          <w:b/>
+          <w:i/>
+          <w:noProof/>
+          <w:lang w:eastAsia="ru-RU"/>
+        </w:rPr>
+        <w:br/>
+      </w:r>
+      <w:r>
+        <w:rPr>
+          <w:b/>
+          <w:i/>
+          <w:noProof/>
+          <w:lang w:eastAsia="ru-RU"/>
+        </w:rPr>
+        <w:br/>
+      </w:r>
+      <w:r>
+        <w:rPr>
+          <w:b/>
+          <w:i/>
+          <w:noProof/>
+          <w:lang w:eastAsia="ru-RU"/>
+        </w:rPr>
+        <w:br/>
+      </w:r>
+      <w:r>
+        <w:rPr>
+          <w:b/>
+          <w:i/>
+          <w:noProof/>
+          <w:lang w:eastAsia="ru-RU"/>
+        </w:rPr>
+        <w:br/>
+      </w:r>
+      <w:r>
+        <w:rPr>
+          <w:b/>
+          <w:i/>
+          <w:noProof/>
+          <w:lang w:eastAsia="ru-RU"/>
+        </w:rPr>
+        <w:br/>
+      </w:r>
+      <w:r>
+        <w:rPr>
+          <w:b/>
+          <w:i/>
+          <w:noProof/>
+          <w:lang w:eastAsia="ru-RU"/>
+        </w:rPr>
+        <w:br/>
+      </w:r>
+      <w:r>
+        <w:rPr>
+          <w:b/>
+          <w:i/>
+          <w:noProof/>
+          <w:lang w:eastAsia="ru-RU"/>
+        </w:rPr>
+        <w:br/>
+      </w:r>
+      <w:r>
+        <w:rPr>
+          <w:b/>
+          <w:i/>
+          <w:noProof/>
+          <w:lang w:eastAsia="ru-RU"/>
+        </w:rPr>
+        <w:br/>
+      </w:r>
+      <w:r>
+        <w:rPr>
+          <w:b/>
+          <w:i/>
+          <w:noProof/>
+          <w:lang w:eastAsia="ru-RU"/>
+        </w:rPr>
+        <w:br/>
+      </w:r>
+      <w:r>
+        <w:rPr>
+          <w:b/>
+          <w:i/>
+          <w:noProof/>
+          <w:lang w:eastAsia="ru-RU"/>
+        </w:rPr>
+        <w:br/>
+      </w:r>
+      <w:r>
+        <w:rPr>
+          <w:b/>
+          <w:i/>
+          <w:noProof/>
+          <w:lang w:eastAsia="ru-RU"/>
+        </w:rPr>
+        <w:br/>
+      </w:r>
+      <w:r>
+        <w:rPr>
+          <w:b/>
+          <w:i/>
+          <w:noProof/>
+          <w:lang w:eastAsia="ru-RU"/>
+        </w:rPr>
+        <w:br/>
+      </w:r>
+      <w:r>
+        <w:rPr>
+          <w:b/>
+          <w:i/>
+          <w:noProof/>
+          <w:lang w:eastAsia="ru-RU"/>
+        </w:rPr>
+        <w:br/>
+      </w:r>
+      <w:r>
+        <w:rPr>
+          <w:b/>
+          <w:i/>
+          <w:noProof/>
+          <w:lang w:eastAsia="ru-RU"/>
+        </w:rPr>
+        <w:br/>
+      </w:r>
+      <w:r>
+        <w:rPr>
+          <w:b/>
+          <w:i/>
+          <w:noProof/>
+          <w:lang w:eastAsia="ru-RU"/>
+        </w:rPr>
+        <w:br/>
+      </w:r>
+      <w:r>
+        <w:rPr>
+          <w:b/>
+          <w:i/>
+          <w:noProof/>
+          <w:lang w:eastAsia="ru-RU"/>
+        </w:rPr>
+        <w:br/>
+      </w:r>
+      <w:r>
+        <w:rPr>
+          <w:b/>
+          <w:i/>
+          <w:noProof/>
+          <w:lang w:eastAsia="ru-RU"/>
+        </w:rPr>
+        <w:br/>
+      </w:r>
+      <w:r>
+        <w:rPr>
+          <w:b/>
+          <w:i/>
+          <w:noProof/>
+          <w:lang w:eastAsia="ru-RU"/>
+        </w:rPr>
+        <w:lastRenderedPageBreak/>
+        <w:br/>
+        <w:t>В</w:t>
+      </w:r>
+      <w:r>
+        <w:rPr>
+          <w:b/>
+          <w:i/>
+          <w:noProof/>
+          <w:lang w:eastAsia="ru-RU"/>
+        </w:rPr>
+        <w:t>торой день.</w:t>
+      </w:r>
+      <w:bookmarkStart w:id="0" w:name="_GoBack"/>
+      <w:bookmarkEnd w:id="0"/>
+    </w:p>
+    <w:p>
+      <w:pPr>
+        <w:pStyle w:val="a5"/>
+        <w:numPr>
+          <w:ilvl w:val="0"/>
+          <w:numId w:val="2"/>
+        </w:numPr>
+      </w:pPr>
+      <w:r>
+        <w:t>Добавлена строка для сложного примера.</w:t>
+      </w:r>
+      <w:r>
+        <w:rPr>
+          <w:noProof/>
+          <w:lang w:eastAsia="ru-RU"/>
+        </w:rPr>
+        <w:t xml:space="preserve"> </w:t>
+      </w:r>
+      <w:r>
+        <w:rPr>
+          <w:noProof/>
+          <w:lang w:eastAsia="ru-RU"/>
+        </w:rPr>
+        <w:drawing>
+          <wp:inline distT="0" distB="0" distL="0" distR="0" wp14:anchorId="6A205ECF" wp14:editId="77DFF558">
+            <wp:extent cx="5940425" cy="3341370"/>
+            <wp:effectExtent l="0" t="0" r="3175" b="0"/>
+            <wp:docPr id="8" name="Рисунок 8"/>
+            <wp:cNvGraphicFramePr>
+              <a:graphicFrameLocks xmlns:a="http://schemas.openxmlformats.org/drawingml/2006/main" noChangeAspect="1"/>
+            </wp:cNvGraphicFramePr>
+            <a:graphic xmlns:a="http://schemas.openxmlformats.org/drawingml/2006/main">
+              <a:graphicData uri="http://schemas.openxmlformats.org/drawingml/2006/picture">
+                <pic:pic xmlns:pic="http://schemas.openxmlformats.org/drawingml/2006/picture">
+                  <pic:nvPicPr>
+                    <pic:cNvPr id="1" name=""/>
+                    <pic:cNvPicPr/>
+                  </pic:nvPicPr>
+                  <pic:blipFill>
+                    <a:blip r:embed="rId33"/>
+                    <a:stretch>
+                      <a:fillRect/>
+                    </a:stretch>
+                  </pic:blipFill>
+                  <pic:spPr>
+                    <a:xfrm>
+                      <a:off x="0" y="0"/>
+                      <a:ext cx="5940425" cy="3341370"/>
+                    </a:xfrm>
+                    <a:prstGeom prst="rect">
+                      <a:avLst/>
+                    </a:prstGeom>
+                  </pic:spPr>
+                </pic:pic>
+              </a:graphicData>
+            </a:graphic>
+          </wp:inline>
+        </w:drawing>
+      </w:r>
+    </w:p>
+    <w:p>
+      <w:pPr>
+        <w:pStyle w:val="a5"/>
+        <w:numPr>
+          <w:ilvl w:val="0"/>
+          <w:numId w:val="2"/>
+        </w:numPr>
+      </w:pPr>
+      <w:r>
+        <w:rPr>
+          <w:noProof/>
+          <w:lang w:eastAsia="ru-RU"/>
+        </w:rPr>
+        <w:t>Добавлена вторая форма для другого типа теста.</w:t>
+      </w:r>
+      <w:r>
+        <w:rPr>
+          <w:noProof/>
+          <w:lang w:eastAsia="ru-RU"/>
+        </w:rPr>
+        <w:t xml:space="preserve"> </w:t>
+      </w:r>
+      <w:r>
+        <w:rPr>
+          <w:noProof/>
+          <w:lang w:eastAsia="ru-RU"/>
+        </w:rPr>
+        <w:drawing>
+          <wp:inline distT="0" distB="0" distL="0" distR="0" wp14:anchorId="383DD47E" wp14:editId="28314CA3">
+            <wp:extent cx="5940425" cy="3341370"/>
+            <wp:effectExtent l="0" t="0" r="3175" b="0"/>
+            <wp:docPr id="14" name="Рисунок 14"/>
+            <wp:cNvGraphicFramePr>
+              <a:graphicFrameLocks xmlns:a="http://schemas.openxmlformats.org/drawingml/2006/main" noChangeAspect="1"/>
+            </wp:cNvGraphicFramePr>
+            <a:graphic xmlns:a="http://schemas.openxmlformats.org/drawingml/2006/main">
+              <a:graphicData uri="http://schemas.openxmlformats.org/drawingml/2006/picture">
+                <pic:pic xmlns:pic="http://schemas.openxmlformats.org/drawingml/2006/picture">
+                  <pic:nvPicPr>
+                    <pic:cNvPr id="1" name=""/>
+                    <pic:cNvPicPr/>
+                  </pic:nvPicPr>
+                  <pic:blipFill>
+                    <a:blip r:embed="rId34"/>
                     <a:stretch>
                       <a:fillRect/>
                     </a:stretch>

</xml_diff>